<commit_message>
submitted GEF q1 stuff
</commit_message>
<xml_diff>
--- a/Docs/Funding/GEF5/Invoices, Timesheets and Reports/Dugal Harris - GEF5 2018 Q1 Report.docx
+++ b/Docs/Funding/GEF5/Invoices, Timesheets and Reports/Dugal Harris - GEF5 2018 Q1 Report.docx
@@ -2134,7 +2134,7 @@
                 <w:sz w:val="20"/>
                 <w:szCs w:val="20"/>
               </w:rPr>
-              <w:t xml:space="preserve"> using NGI aerial imagery. </w:t>
+              <w:t xml:space="preserve">. </w:t>
             </w:r>
           </w:p>
           <w:p>
@@ -2205,7 +2205,7 @@
                 <w:sz w:val="20"/>
                 <w:szCs w:val="20"/>
               </w:rPr>
-              <w:t>Literature survey and comparison study on feature selection methods</w:t>
+              <w:t>Literature survey on feature selection methods</w:t>
             </w:r>
             <w:r>
               <w:rPr>
@@ -3030,48 +3030,63 @@
     <w:p>
       <w:pPr>
         <w:pStyle w:val="Heading1"/>
+        <w:numPr>
+          <w:ilvl w:val="0"/>
+          <w:numId w:val="19"/>
+        </w:numPr>
         <w:tabs>
           <w:tab w:val="left" w:pos="1440"/>
         </w:tabs>
         <w:spacing w:line="360" w:lineRule="auto"/>
-        <w:ind w:left="0" w:firstLine="0"/>
         <w:rPr>
           <w:rFonts w:asciiTheme="minorHAnsi" w:hAnsiTheme="minorHAnsi"/>
           <w:b w:val="0"/>
           <w:i/>
         </w:rPr>
       </w:pPr>
+      <w:proofErr w:type="spellStart"/>
       <w:r>
         <w:rPr>
           <w:rFonts w:asciiTheme="minorHAnsi" w:hAnsiTheme="minorHAnsi"/>
           <w:b w:val="0"/>
           <w:i/>
         </w:rPr>
-        <w:t xml:space="preserve">There are currently no risks to completing the carbon stock </w:t>
-      </w:r>
+        <w:t>Allometric</w:t>
+      </w:r>
+      <w:proofErr w:type="spellEnd"/>
       <w:r>
         <w:rPr>
           <w:rFonts w:asciiTheme="minorHAnsi" w:hAnsiTheme="minorHAnsi"/>
           <w:b w:val="0"/>
           <w:i/>
         </w:rPr>
-        <w:t>mapping</w:t>
-      </w:r>
-      <w:r>
+        <w:t xml:space="preserve"> models for are not available for some species</w:t>
+      </w:r>
+    </w:p>
+    <w:p>
+      <w:pPr>
+        <w:pStyle w:val="Heading1"/>
+        <w:numPr>
+          <w:ilvl w:val="0"/>
+          <w:numId w:val="19"/>
+        </w:numPr>
+        <w:tabs>
+          <w:tab w:val="left" w:pos="1440"/>
+        </w:tabs>
+        <w:spacing w:line="360" w:lineRule="auto"/>
         <w:rPr>
           <w:rFonts w:asciiTheme="minorHAnsi" w:hAnsiTheme="minorHAnsi"/>
           <w:b w:val="0"/>
           <w:i/>
         </w:rPr>
-        <w:t xml:space="preserve"> study </w:t>
-      </w:r>
+      </w:pPr>
       <w:r>
         <w:rPr>
           <w:rFonts w:asciiTheme="minorHAnsi" w:hAnsiTheme="minorHAnsi"/>
           <w:b w:val="0"/>
           <w:i/>
         </w:rPr>
-        <w:t>in 2018</w:t>
+        <w:t>The majority of th</w:t>
       </w:r>
       <w:r>
         <w:rPr>
@@ -3079,7 +3094,7 @@
           <w:b w:val="0"/>
           <w:i/>
         </w:rPr>
-        <w:t xml:space="preserve">.  </w:t>
+        <w:t>e carbon stock mapping</w:t>
       </w:r>
       <w:r>
         <w:rPr>
@@ -3087,7 +3102,7 @@
           <w:b w:val="0"/>
           <w:i/>
         </w:rPr>
-        <w:t xml:space="preserve">The majority of this work can however only be done once the carbon stock field sampling has been completed at the end of Q2.  The complete field sampling data set is required to build </w:t>
+        <w:t xml:space="preserve"> work can only be done once the carbon stock field sampling has been completed at the end of Q2.  The complete </w:t>
       </w:r>
       <w:r>
         <w:rPr>
@@ -3095,7 +3110,7 @@
           <w:b w:val="0"/>
           <w:i/>
         </w:rPr>
-        <w:t>the</w:t>
+        <w:t>carbon stock</w:t>
       </w:r>
       <w:r>
         <w:rPr>
@@ -3103,7 +3118,7 @@
           <w:b w:val="0"/>
           <w:i/>
         </w:rPr>
-        <w:t xml:space="preserve"> model that relates carbon stocks to image measurements.  A minor adjustment to the 2018 budget is therefore requested i.e. a </w:t>
+        <w:t xml:space="preserve"> data set is required to build the model that relates carbon stocks to image measurements</w:t>
       </w:r>
       <w:r>
         <w:rPr>
@@ -3111,47 +3126,7 @@
           <w:b w:val="0"/>
           <w:i/>
         </w:rPr>
-        <w:t xml:space="preserve">1 day/week </w:t>
-      </w:r>
-      <w:r>
-        <w:rPr>
-          <w:rFonts w:asciiTheme="minorHAnsi" w:hAnsiTheme="minorHAnsi"/>
-          <w:b w:val="0"/>
-          <w:i/>
-        </w:rPr>
-        <w:t>decrease in Q2 expenditure and a corresponding increase in Q4 expenditure (see attached document: “</w:t>
-      </w:r>
-      <w:r>
-        <w:rPr>
-          <w:rFonts w:asciiTheme="minorHAnsi" w:hAnsiTheme="minorHAnsi"/>
-          <w:b w:val="0"/>
-          <w:i/>
-        </w:rPr>
-        <w:t>OUTCOME 3_2018 - DH rev1.xlsx</w:t>
-      </w:r>
-      <w:r>
-        <w:rPr>
-          <w:rFonts w:asciiTheme="minorHAnsi" w:hAnsiTheme="minorHAnsi"/>
-          <w:b w:val="0"/>
-          <w:i/>
-        </w:rPr>
-        <w:t>”)</w:t>
-      </w:r>
-      <w:r>
-        <w:rPr>
-          <w:rFonts w:asciiTheme="minorHAnsi" w:hAnsiTheme="minorHAnsi"/>
-          <w:b w:val="0"/>
-          <w:i/>
-        </w:rPr>
         <w:t>.</w:t>
-      </w:r>
-      <w:r>
-        <w:rPr>
-          <w:rFonts w:asciiTheme="minorHAnsi" w:hAnsiTheme="minorHAnsi"/>
-          <w:b w:val="0"/>
-          <w:i/>
-        </w:rPr>
-        <w:t xml:space="preserve"> </w:t>
       </w:r>
     </w:p>
     <w:p>
@@ -3200,17 +3175,88 @@
     <w:p>
       <w:pPr>
         <w:pStyle w:val="Heading1"/>
+        <w:numPr>
+          <w:ilvl w:val="0"/>
+          <w:numId w:val="20"/>
+        </w:numPr>
         <w:tabs>
           <w:tab w:val="left" w:pos="1440"/>
         </w:tabs>
         <w:spacing w:line="360" w:lineRule="auto"/>
-        <w:ind w:left="0" w:firstLine="0"/>
         <w:rPr>
           <w:rFonts w:asciiTheme="minorHAnsi" w:hAnsiTheme="minorHAnsi"/>
           <w:b w:val="0"/>
           <w:i/>
         </w:rPr>
       </w:pPr>
+      <w:r>
+        <w:rPr>
+          <w:rFonts w:asciiTheme="minorHAnsi" w:hAnsiTheme="minorHAnsi"/>
+          <w:b w:val="0"/>
+          <w:i/>
+        </w:rPr>
+        <w:t xml:space="preserve">These species will be grouped into guilds with similar known species.  Where this is not possible, new </w:t>
+      </w:r>
+      <w:proofErr w:type="spellStart"/>
+      <w:r>
+        <w:rPr>
+          <w:rFonts w:asciiTheme="minorHAnsi" w:hAnsiTheme="minorHAnsi"/>
+          <w:b w:val="0"/>
+          <w:i/>
+        </w:rPr>
+        <w:t>allometric</w:t>
+      </w:r>
+      <w:proofErr w:type="spellEnd"/>
+      <w:r>
+        <w:rPr>
+          <w:rFonts w:asciiTheme="minorHAnsi" w:hAnsiTheme="minorHAnsi"/>
+          <w:b w:val="0"/>
+          <w:i/>
+        </w:rPr>
+        <w:t xml:space="preserve"> models can be derived from data captured by Mike Powell as part of his MSc thesis. </w:t>
+      </w:r>
+    </w:p>
+    <w:p>
+      <w:pPr>
+        <w:pStyle w:val="Heading1"/>
+        <w:numPr>
+          <w:ilvl w:val="0"/>
+          <w:numId w:val="20"/>
+        </w:numPr>
+        <w:tabs>
+          <w:tab w:val="left" w:pos="1440"/>
+        </w:tabs>
+        <w:spacing w:line="360" w:lineRule="auto"/>
+        <w:rPr>
+          <w:rFonts w:asciiTheme="minorHAnsi" w:hAnsiTheme="minorHAnsi"/>
+          <w:b w:val="0"/>
+          <w:i/>
+        </w:rPr>
+      </w:pPr>
+      <w:r>
+        <w:rPr>
+          <w:rFonts w:asciiTheme="minorHAnsi" w:hAnsiTheme="minorHAnsi"/>
+          <w:b w:val="0"/>
+          <w:i/>
+        </w:rPr>
+        <w:t>A minor adjustment to the 2018 budget is requested i.e. a 1 day/week decrease in Q2 expenditure and a corresponding increase in Q4 expenditure (see attached document: “</w:t>
+      </w:r>
+      <w:r>
+        <w:rPr>
+          <w:rFonts w:asciiTheme="minorHAnsi" w:hAnsiTheme="minorHAnsi"/>
+          <w:b w:val="0"/>
+          <w:i/>
+        </w:rPr>
+        <w:t>OUTCOME 3_2018 - DH rev1.xlsx</w:t>
+      </w:r>
+      <w:r>
+        <w:rPr>
+          <w:rFonts w:asciiTheme="minorHAnsi" w:hAnsiTheme="minorHAnsi"/>
+          <w:b w:val="0"/>
+          <w:i/>
+        </w:rPr>
+        <w:t>”).</w:t>
+      </w:r>
     </w:p>
     <w:p>
       <w:pPr>
@@ -3291,7 +3337,15 @@
           <w:b w:val="0"/>
           <w:i/>
         </w:rPr>
-        <w:t xml:space="preserve">An analysis of the variation in NDVI with distance does not justify the use of a clustered plot design. </w:t>
+        <w:t>T</w:t>
+      </w:r>
+      <w:r>
+        <w:rPr>
+          <w:rFonts w:asciiTheme="minorHAnsi" w:hAnsiTheme="minorHAnsi"/>
+          <w:b w:val="0"/>
+          <w:i/>
+        </w:rPr>
+        <w:t xml:space="preserve">he variation in NDVI with distance does not justify the use of a clustered plot design. </w:t>
       </w:r>
     </w:p>
     <w:p>
@@ -3313,7 +3367,15 @@
           <w:b w:val="0"/>
           <w:i/>
         </w:rPr>
-        <w:t xml:space="preserve">An analysis of the spread of NDVI values indicates that an </w:t>
+        <w:t>T</w:t>
+      </w:r>
+      <w:r>
+        <w:rPr>
+          <w:rFonts w:asciiTheme="minorHAnsi" w:hAnsiTheme="minorHAnsi"/>
+          <w:b w:val="0"/>
+          <w:i/>
+        </w:rPr>
+        <w:t xml:space="preserve">he spread of NDVI values indicates that an </w:t>
       </w:r>
       <w:r>
         <w:rPr>
@@ -3846,7 +3908,7 @@
           <w:bCs/>
           <w:i/>
         </w:rPr>
-        <w:t xml:space="preserve"> for each degradation stratum (the median change in NDVI is shown in red, while the black points represent the change for each possible pairing of </w:t>
+        <w:t xml:space="preserve"> for each degradation stratum (the median change in NDVI is shown in red, while the black points represent the change for each possible pairing of plots)</w:t>
       </w:r>
       <w:r>
         <w:rPr>
@@ -3854,7 +3916,7 @@
           <w:bCs/>
           <w:i/>
         </w:rPr>
-        <w:t xml:space="preserve">a </w:t>
+        <w:t>.</w:t>
       </w:r>
       <w:r>
         <w:rPr>
@@ -3862,7 +3924,7 @@
           <w:bCs/>
           <w:i/>
         </w:rPr>
-        <w:t>plots)</w:t>
+        <w:t xml:space="preserve">  It is apparent that the NDVI variation increases with distance for all degradation strata.  This does not support the use of </w:t>
       </w:r>
       <w:r>
         <w:rPr>
@@ -3870,7 +3932,7 @@
           <w:bCs/>
           <w:i/>
         </w:rPr>
-        <w:t>.</w:t>
+        <w:t>a</w:t>
       </w:r>
       <w:r>
         <w:rPr>
@@ -3878,7 +3940,7 @@
           <w:bCs/>
           <w:i/>
         </w:rPr>
-        <w:t xml:space="preserve">  It is apparent that the NDVI variation increases with distance for all degradation strata.  This does not seem to support the use of the clustered plot design as </w:t>
+        <w:t xml:space="preserve"> clustered plot design as </w:t>
       </w:r>
       <w:proofErr w:type="spellStart"/>
       <w:r>
@@ -3920,7 +3982,7 @@
           <w:bCs/>
           <w:i/>
         </w:rPr>
-        <w:t>would</w:t>
+        <w:t>c</w:t>
       </w:r>
       <w:r>
         <w:rPr>
@@ -3928,7 +3990,7 @@
           <w:bCs/>
           <w:i/>
         </w:rPr>
-        <w:t xml:space="preserve"> be d</w:t>
+        <w:t>ould</w:t>
       </w:r>
       <w:r>
         <w:rPr>
@@ -3936,7 +3998,15 @@
           <w:bCs/>
           <w:i/>
         </w:rPr>
-        <w:t>ecreased</w:t>
+        <w:t xml:space="preserve"> be d</w:t>
+      </w:r>
+      <w:r>
+        <w:rPr>
+          <w:rFonts w:eastAsia="Calibri" w:cs="Calibri"/>
+          <w:bCs/>
+          <w:i/>
+        </w:rPr>
+        <w:t>amaged</w:t>
       </w:r>
       <w:r>
         <w:rPr>
@@ -4287,13 +4357,62 @@
           <w:i/>
           <w:u w:color="000000"/>
         </w:rPr>
-        <w:t xml:space="preserve">The distribution (probability density) of NDVI values over the sampling plots for each degradation stratum was calculated using kernel density estimates (KDE’s).  This analysis gives a rough indication of what CS spread can be expected from the current sampling plot layout, where NDVI serves as a proxy for woody CS. </w:t>
+        <w:t>The distribution (probability density) of NDVI values over the sampling plots for each degradation stratum was calculated using kernel density estimates (KDE’s).  Th</w:t>
       </w:r>
       <w:r>
         <w:rPr>
           <w:i/>
           <w:u w:color="000000"/>
         </w:rPr>
+        <w:t>ese distributions</w:t>
+      </w:r>
+      <w:r>
+        <w:rPr>
+          <w:i/>
+          <w:u w:color="000000"/>
+        </w:rPr>
+        <w:t xml:space="preserve"> gives a rough indication of what CS spread can be expected from the current sampling plot layout </w:t>
+      </w:r>
+      <w:r>
+        <w:rPr>
+          <w:i/>
+          <w:u w:color="000000"/>
+        </w:rPr>
+        <w:t>(</w:t>
+      </w:r>
+      <w:r>
+        <w:rPr>
+          <w:i/>
+          <w:u w:color="000000"/>
+        </w:rPr>
+        <w:t>where NDVI serves as a proxy for woody CS</w:t>
+      </w:r>
+      <w:r>
+        <w:rPr>
+          <w:i/>
+          <w:u w:color="000000"/>
+        </w:rPr>
+        <w:t>)</w:t>
+      </w:r>
+      <w:r>
+        <w:rPr>
+          <w:i/>
+          <w:u w:color="000000"/>
+        </w:rPr>
+        <w:t xml:space="preserve">. </w:t>
+      </w:r>
+      <w:r>
+        <w:rPr>
+          <w:i/>
+          <w:u w:color="000000"/>
+        </w:rPr>
+        <w:t xml:space="preserve"> </w:t>
+      </w:r>
+      <w:r>
+        <w:rPr>
+          <w:i/>
+          <w:u w:color="000000"/>
+        </w:rPr>
         <w:t xml:space="preserve">NDVI </w:t>
       </w:r>
       <w:r>
@@ -4301,7 +4420,14 @@
           <w:i/>
           <w:u w:color="000000"/>
         </w:rPr>
-        <w:t xml:space="preserve">was extracted from rectified and </w:t>
+        <w:t xml:space="preserve">values were </w:t>
+      </w:r>
+      <w:r>
+        <w:rPr>
+          <w:i/>
+          <w:u w:color="000000"/>
+        </w:rPr>
+        <w:t xml:space="preserve">extracted from rectified and </w:t>
       </w:r>
       <w:proofErr w:type="spellStart"/>
       <w:r>
@@ -4318,6 +4444,13 @@
           <w:u w:color="000000"/>
         </w:rPr>
         <w:t xml:space="preserve"> calibrated NGI aerial images</w:t>
+      </w:r>
+      <w:r>
+        <w:rPr>
+          <w:i/>
+          <w:u w:color="000000"/>
+        </w:rPr>
+        <w:t>,</w:t>
       </w:r>
       <w:r>
         <w:rPr>
@@ -4519,219 +4652,6 @@
         <w:pStyle w:val="Caption"/>
         <w:jc w:val="center"/>
         <w:rPr>
-          <w:i w:val="0"/>
-          <w:color w:val="auto"/>
-          <w:sz w:val="22"/>
-          <w:szCs w:val="22"/>
-        </w:rPr>
-      </w:pPr>
-      <w:bookmarkStart w:id="1" w:name="_Ref500841108"/>
-      <w:r>
-        <w:rPr>
-          <w:i w:val="0"/>
-          <w:color w:val="auto"/>
-          <w:sz w:val="22"/>
-          <w:szCs w:val="22"/>
-        </w:rPr>
-        <w:t xml:space="preserve">Figure </w:t>
-      </w:r>
-      <w:r>
-        <w:rPr>
-          <w:i w:val="0"/>
-          <w:color w:val="auto"/>
-          <w:sz w:val="22"/>
-          <w:szCs w:val="22"/>
-        </w:rPr>
-        <w:fldChar w:fldCharType="begin"/>
-      </w:r>
-      <w:r>
-        <w:rPr>
-          <w:i w:val="0"/>
-          <w:color w:val="auto"/>
-          <w:sz w:val="22"/>
-          <w:szCs w:val="22"/>
-        </w:rPr>
-        <w:instrText xml:space="preserve"> SEQ Figure \* ARABIC </w:instrText>
-      </w:r>
-      <w:r>
-        <w:rPr>
-          <w:i w:val="0"/>
-          <w:color w:val="auto"/>
-          <w:sz w:val="22"/>
-          <w:szCs w:val="22"/>
-        </w:rPr>
-        <w:fldChar w:fldCharType="separate"/>
-      </w:r>
-      <w:r>
-        <w:rPr>
-          <w:i w:val="0"/>
-          <w:noProof/>
-          <w:color w:val="auto"/>
-          <w:sz w:val="22"/>
-          <w:szCs w:val="22"/>
-        </w:rPr>
-        <w:t>2</w:t>
-      </w:r>
-      <w:r>
-        <w:rPr>
-          <w:i w:val="0"/>
-          <w:color w:val="auto"/>
-          <w:sz w:val="22"/>
-          <w:szCs w:val="22"/>
-        </w:rPr>
-        <w:fldChar w:fldCharType="end"/>
-      </w:r>
-      <w:bookmarkEnd w:id="1"/>
-      <w:r>
-        <w:rPr>
-          <w:i w:val="0"/>
-          <w:color w:val="auto"/>
-          <w:sz w:val="22"/>
-          <w:szCs w:val="22"/>
-        </w:rPr>
-        <w:t xml:space="preserve"> </w:t>
-      </w:r>
-      <w:r>
-        <w:rPr>
-          <w:i w:val="0"/>
-          <w:color w:val="auto"/>
-          <w:sz w:val="22"/>
-          <w:szCs w:val="22"/>
-        </w:rPr>
-        <w:t xml:space="preserve">NDVI </w:t>
-      </w:r>
-      <w:r>
-        <w:rPr>
-          <w:i w:val="0"/>
-          <w:color w:val="auto"/>
-          <w:sz w:val="22"/>
-          <w:szCs w:val="22"/>
-        </w:rPr>
-        <w:t>d</w:t>
-      </w:r>
-      <w:r>
-        <w:rPr>
-          <w:i w:val="0"/>
-          <w:color w:val="auto"/>
-          <w:sz w:val="22"/>
-          <w:szCs w:val="22"/>
-        </w:rPr>
-        <w:t xml:space="preserve">istributions for each </w:t>
-      </w:r>
-      <w:r>
-        <w:rPr>
-          <w:i w:val="0"/>
-          <w:color w:val="auto"/>
-          <w:sz w:val="22"/>
-          <w:szCs w:val="22"/>
-        </w:rPr>
-        <w:t>d</w:t>
-      </w:r>
-      <w:r>
-        <w:rPr>
-          <w:i w:val="0"/>
-          <w:color w:val="auto"/>
-          <w:sz w:val="22"/>
-          <w:szCs w:val="22"/>
-        </w:rPr>
-        <w:t xml:space="preserve">egradation </w:t>
-      </w:r>
-      <w:r>
-        <w:rPr>
-          <w:i w:val="0"/>
-          <w:color w:val="auto"/>
-          <w:sz w:val="22"/>
-          <w:szCs w:val="22"/>
-        </w:rPr>
-        <w:t>s</w:t>
-      </w:r>
-      <w:r>
-        <w:rPr>
-          <w:i w:val="0"/>
-          <w:color w:val="auto"/>
-          <w:sz w:val="22"/>
-          <w:szCs w:val="22"/>
-        </w:rPr>
-        <w:t>tratum (“</w:t>
-      </w:r>
-      <w:r>
-        <w:rPr>
-          <w:i w:val="0"/>
-          <w:color w:val="auto"/>
-          <w:sz w:val="22"/>
-          <w:szCs w:val="22"/>
-        </w:rPr>
-        <w:t>s</w:t>
-      </w:r>
-      <w:r>
-        <w:rPr>
-          <w:i w:val="0"/>
-          <w:color w:val="auto"/>
-          <w:sz w:val="22"/>
-          <w:szCs w:val="22"/>
-        </w:rPr>
-        <w:t>evere”, “</w:t>
-      </w:r>
-      <w:r>
-        <w:rPr>
-          <w:i w:val="0"/>
-          <w:color w:val="auto"/>
-          <w:sz w:val="22"/>
-          <w:szCs w:val="22"/>
-        </w:rPr>
-        <w:t>m</w:t>
-      </w:r>
-      <w:r>
-        <w:rPr>
-          <w:i w:val="0"/>
-          <w:color w:val="auto"/>
-          <w:sz w:val="22"/>
-          <w:szCs w:val="22"/>
-        </w:rPr>
-        <w:t>oderate” and “</w:t>
-      </w:r>
-      <w:r>
-        <w:rPr>
-          <w:i w:val="0"/>
-          <w:color w:val="auto"/>
-          <w:sz w:val="22"/>
-          <w:szCs w:val="22"/>
-        </w:rPr>
-        <w:t>p</w:t>
-      </w:r>
-      <w:r>
-        <w:rPr>
-          <w:i w:val="0"/>
-          <w:color w:val="auto"/>
-          <w:sz w:val="22"/>
-          <w:szCs w:val="22"/>
-        </w:rPr>
-        <w:t>ristine”</w:t>
-      </w:r>
-      <w:r>
-        <w:rPr>
-          <w:i w:val="0"/>
-          <w:color w:val="auto"/>
-          <w:sz w:val="22"/>
-          <w:szCs w:val="22"/>
-        </w:rPr>
-        <w:t>, and the combination thereof</w:t>
-      </w:r>
-      <w:r>
-        <w:rPr>
-          <w:i w:val="0"/>
-          <w:color w:val="auto"/>
-          <w:sz w:val="22"/>
-          <w:szCs w:val="22"/>
-        </w:rPr>
-        <w:t>)</w:t>
-      </w:r>
-    </w:p>
-    <w:p>
-      <w:pPr>
-        <w:pStyle w:val="Caption"/>
-        <w:jc w:val="center"/>
-        <w:rPr>
           <w:rFonts w:eastAsia="Calibri" w:cs="Calibri"/>
           <w:b/>
           <w:bCs/>
@@ -4742,6 +4662,7 @@
           <w:u w:val="single" w:color="000000"/>
         </w:rPr>
       </w:pPr>
+      <w:bookmarkStart w:id="1" w:name="_Ref500841108"/>
       <w:r>
         <w:rPr>
           <w:i w:val="0"/>
@@ -4749,7 +4670,198 @@
           <w:sz w:val="22"/>
           <w:szCs w:val="22"/>
         </w:rPr>
-        <w:t xml:space="preserve">  </w:t>
+        <w:t xml:space="preserve">Figure </w:t>
+      </w:r>
+      <w:r>
+        <w:rPr>
+          <w:i w:val="0"/>
+          <w:color w:val="auto"/>
+          <w:sz w:val="22"/>
+          <w:szCs w:val="22"/>
+        </w:rPr>
+        <w:fldChar w:fldCharType="begin"/>
+      </w:r>
+      <w:r>
+        <w:rPr>
+          <w:i w:val="0"/>
+          <w:color w:val="auto"/>
+          <w:sz w:val="22"/>
+          <w:szCs w:val="22"/>
+        </w:rPr>
+        <w:instrText xml:space="preserve"> SEQ Figure \* ARABIC </w:instrText>
+      </w:r>
+      <w:r>
+        <w:rPr>
+          <w:i w:val="0"/>
+          <w:color w:val="auto"/>
+          <w:sz w:val="22"/>
+          <w:szCs w:val="22"/>
+        </w:rPr>
+        <w:fldChar w:fldCharType="separate"/>
+      </w:r>
+      <w:r>
+        <w:rPr>
+          <w:i w:val="0"/>
+          <w:noProof/>
+          <w:color w:val="auto"/>
+          <w:sz w:val="22"/>
+          <w:szCs w:val="22"/>
+        </w:rPr>
+        <w:t>2</w:t>
+      </w:r>
+      <w:r>
+        <w:rPr>
+          <w:i w:val="0"/>
+          <w:color w:val="auto"/>
+          <w:sz w:val="22"/>
+          <w:szCs w:val="22"/>
+        </w:rPr>
+        <w:fldChar w:fldCharType="end"/>
+      </w:r>
+      <w:bookmarkEnd w:id="1"/>
+      <w:r>
+        <w:rPr>
+          <w:i w:val="0"/>
+          <w:color w:val="auto"/>
+          <w:sz w:val="22"/>
+          <w:szCs w:val="22"/>
+        </w:rPr>
+        <w:t xml:space="preserve"> </w:t>
+      </w:r>
+      <w:r>
+        <w:rPr>
+          <w:i w:val="0"/>
+          <w:color w:val="auto"/>
+          <w:sz w:val="22"/>
+          <w:szCs w:val="22"/>
+        </w:rPr>
+        <w:t xml:space="preserve">NDVI </w:t>
+      </w:r>
+      <w:r>
+        <w:rPr>
+          <w:i w:val="0"/>
+          <w:color w:val="auto"/>
+          <w:sz w:val="22"/>
+          <w:szCs w:val="22"/>
+        </w:rPr>
+        <w:t>d</w:t>
+      </w:r>
+      <w:r>
+        <w:rPr>
+          <w:i w:val="0"/>
+          <w:color w:val="auto"/>
+          <w:sz w:val="22"/>
+          <w:szCs w:val="22"/>
+        </w:rPr>
+        <w:t xml:space="preserve">istributions for each </w:t>
+      </w:r>
+      <w:r>
+        <w:rPr>
+          <w:i w:val="0"/>
+          <w:color w:val="auto"/>
+          <w:sz w:val="22"/>
+          <w:szCs w:val="22"/>
+        </w:rPr>
+        <w:t>d</w:t>
+      </w:r>
+      <w:r>
+        <w:rPr>
+          <w:i w:val="0"/>
+          <w:color w:val="auto"/>
+          <w:sz w:val="22"/>
+          <w:szCs w:val="22"/>
+        </w:rPr>
+        <w:t xml:space="preserve">egradation </w:t>
+      </w:r>
+      <w:r>
+        <w:rPr>
+          <w:i w:val="0"/>
+          <w:color w:val="auto"/>
+          <w:sz w:val="22"/>
+          <w:szCs w:val="22"/>
+        </w:rPr>
+        <w:t>s</w:t>
+      </w:r>
+      <w:r>
+        <w:rPr>
+          <w:i w:val="0"/>
+          <w:color w:val="auto"/>
+          <w:sz w:val="22"/>
+          <w:szCs w:val="22"/>
+        </w:rPr>
+        <w:t>tratum (“</w:t>
+      </w:r>
+      <w:r>
+        <w:rPr>
+          <w:i w:val="0"/>
+          <w:color w:val="auto"/>
+          <w:sz w:val="22"/>
+          <w:szCs w:val="22"/>
+        </w:rPr>
+        <w:t>s</w:t>
+      </w:r>
+      <w:r>
+        <w:rPr>
+          <w:i w:val="0"/>
+          <w:color w:val="auto"/>
+          <w:sz w:val="22"/>
+          <w:szCs w:val="22"/>
+        </w:rPr>
+        <w:t>evere”, “</w:t>
+      </w:r>
+      <w:r>
+        <w:rPr>
+          <w:i w:val="0"/>
+          <w:color w:val="auto"/>
+          <w:sz w:val="22"/>
+          <w:szCs w:val="22"/>
+        </w:rPr>
+        <w:t>m</w:t>
+      </w:r>
+      <w:r>
+        <w:rPr>
+          <w:i w:val="0"/>
+          <w:color w:val="auto"/>
+          <w:sz w:val="22"/>
+          <w:szCs w:val="22"/>
+        </w:rPr>
+        <w:t>oderate” and “</w:t>
+      </w:r>
+      <w:r>
+        <w:rPr>
+          <w:i w:val="0"/>
+          <w:color w:val="auto"/>
+          <w:sz w:val="22"/>
+          <w:szCs w:val="22"/>
+        </w:rPr>
+        <w:t>p</w:t>
+      </w:r>
+      <w:r>
+        <w:rPr>
+          <w:i w:val="0"/>
+          <w:color w:val="auto"/>
+          <w:sz w:val="22"/>
+          <w:szCs w:val="22"/>
+        </w:rPr>
+        <w:t>ristine”</w:t>
+      </w:r>
+      <w:r>
+        <w:rPr>
+          <w:i w:val="0"/>
+          <w:color w:val="auto"/>
+          <w:sz w:val="22"/>
+          <w:szCs w:val="22"/>
+        </w:rPr>
+        <w:t>, and the combination thereof</w:t>
+      </w:r>
+      <w:r>
+        <w:rPr>
+          <w:i w:val="0"/>
+          <w:color w:val="auto"/>
+          <w:sz w:val="22"/>
+          <w:szCs w:val="22"/>
+        </w:rPr>
+        <w:t xml:space="preserve">)  </w:t>
       </w:r>
     </w:p>
     <w:p>
@@ -4806,11 +4918,6 @@
       </w:r>
     </w:p>
     <w:p>
-      <w:pPr>
-        <w:rPr>
-          <w:i/>
-        </w:rPr>
-      </w:pPr>
       <w:r>
         <w:rPr>
           <w:i/>
@@ -4886,21 +4993,7 @@
         <w:rPr>
           <w:i/>
         </w:rPr>
-        <w:t xml:space="preserve">NDVI) and </w:t>
-      </w:r>
-      <w:proofErr w:type="spellStart"/>
-      <w:r>
-        <w:rPr>
-          <w:i/>
-        </w:rPr>
-        <w:t>allometric</w:t>
-      </w:r>
-      <w:proofErr w:type="spellEnd"/>
-      <w:r>
-        <w:rPr>
-          <w:i/>
-        </w:rPr>
-        <w:t xml:space="preserve"> woody CS estimates</w:t>
+        <w:t>NDVI) and woody CS estimates</w:t>
       </w:r>
       <w:r>
         <w:rPr>
@@ -4945,7 +5038,6 @@
         <w:t xml:space="preserve"> should be not taken as indicative of what will be achieved with a more comprehensive model built on the full CS data set with a Worldview-3 satellite image.  </w:t>
       </w:r>
     </w:p>
-    <w:p/>
     <w:p>
       <w:pPr>
         <w:keepNext/>
@@ -4960,7 +5052,6 @@
           <w:noProof/>
           <w:lang w:eastAsia="en-GB"/>
         </w:rPr>
-        <w:lastRenderedPageBreak/>
         <w:drawing>
           <wp:inline distT="0" distB="0" distL="0" distR="0" wp14:anchorId="7EF7A9A4" wp14:editId="3A152123">
             <wp:extent cx="3939540" cy="2905002"/>
@@ -5140,6 +5231,15 @@
           <w:u w:val="single" w:color="000000"/>
         </w:rPr>
       </w:pPr>
+      <w:r>
+        <w:rPr>
+          <w:rFonts w:eastAsia="Calibri" w:cs="Calibri"/>
+          <w:b/>
+          <w:bCs/>
+          <w:u w:val="single" w:color="000000"/>
+        </w:rPr>
+        <w:t>APPENDIX 4</w:t>
+      </w:r>
     </w:p>
     <w:p>
       <w:pPr>
@@ -5149,20 +5249,92 @@
         <w:spacing w:before="55"/>
         <w:rPr>
           <w:rFonts w:eastAsia="Calibri" w:cs="Calibri"/>
-          <w:b/>
           <w:bCs/>
-          <w:u w:val="single" w:color="000000"/>
+          <w:i/>
         </w:rPr>
       </w:pPr>
       <w:r>
         <w:rPr>
           <w:rFonts w:eastAsia="Calibri" w:cs="Calibri"/>
-          <w:b/>
           <w:bCs/>
-          <w:u w:val="single" w:color="000000"/>
-        </w:rPr>
-        <w:t>APPENDIX 4</w:t>
-      </w:r>
+          <w:i/>
+        </w:rPr>
+        <w:t xml:space="preserve">A </w:t>
+      </w:r>
+      <w:r>
+        <w:rPr>
+          <w:rFonts w:eastAsia="Calibri" w:cs="Calibri"/>
+          <w:bCs/>
+          <w:i/>
+        </w:rPr>
+        <w:t>paper</w:t>
+      </w:r>
+      <w:r>
+        <w:rPr>
+          <w:rFonts w:eastAsia="Calibri" w:cs="Calibri"/>
+          <w:bCs/>
+          <w:i/>
+        </w:rPr>
+        <w:t xml:space="preserve"> de</w:t>
+      </w:r>
+      <w:r>
+        <w:rPr>
+          <w:rFonts w:eastAsia="Calibri" w:cs="Calibri"/>
+          <w:bCs/>
+          <w:i/>
+        </w:rPr>
+        <w:t xml:space="preserve">scribing a feature selection method </w:t>
+      </w:r>
+      <w:r>
+        <w:rPr>
+          <w:rFonts w:eastAsia="Calibri" w:cs="Calibri"/>
+          <w:bCs/>
+          <w:i/>
+        </w:rPr>
+        <w:t>is attached to this document (</w:t>
+      </w:r>
+      <w:r>
+        <w:rPr>
+          <w:rFonts w:eastAsia="Calibri" w:cs="Calibri"/>
+          <w:bCs/>
+          <w:i/>
+        </w:rPr>
+        <w:t>see “</w:t>
+      </w:r>
+      <w:r>
+        <w:rPr>
+          <w:rFonts w:eastAsia="Calibri" w:cs="Calibri"/>
+          <w:bCs/>
+          <w:i/>
+        </w:rPr>
+        <w:t>Feature Clustering and Ranking - GEF.docx</w:t>
+      </w:r>
+      <w:r>
+        <w:rPr>
+          <w:rFonts w:eastAsia="Calibri" w:cs="Calibri"/>
+          <w:bCs/>
+          <w:i/>
+        </w:rPr>
+        <w:t>”</w:t>
+      </w:r>
+      <w:r>
+        <w:rPr>
+          <w:rFonts w:eastAsia="Calibri" w:cs="Calibri"/>
+          <w:bCs/>
+          <w:i/>
+        </w:rPr>
+        <w:t>).</w:t>
+      </w:r>
+      <w:r>
+        <w:rPr>
+          <w:rFonts w:eastAsia="Calibri" w:cs="Calibri"/>
+          <w:bCs/>
+          <w:i/>
+        </w:rPr>
+        <w:t xml:space="preserve">  Some of the reviewed feature selection methods detailed in the introduction will be of use for the development of the carbon stock mapping technique.</w:t>
+      </w:r>
+      <w:bookmarkStart w:id="3" w:name="_GoBack"/>
+      <w:bookmarkEnd w:id="3"/>
     </w:p>
     <w:p>
       <w:pPr>
@@ -5176,101 +5348,6 @@
           <w:i/>
         </w:rPr>
       </w:pPr>
-      <w:r>
-        <w:rPr>
-          <w:rFonts w:eastAsia="Calibri" w:cs="Calibri"/>
-          <w:bCs/>
-          <w:i/>
-        </w:rPr>
-        <w:t xml:space="preserve">A </w:t>
-      </w:r>
-      <w:r>
-        <w:rPr>
-          <w:rFonts w:eastAsia="Calibri" w:cs="Calibri"/>
-          <w:bCs/>
-          <w:i/>
-        </w:rPr>
-        <w:t>paper</w:t>
-      </w:r>
-      <w:r>
-        <w:rPr>
-          <w:rFonts w:eastAsia="Calibri" w:cs="Calibri"/>
-          <w:bCs/>
-          <w:i/>
-        </w:rPr>
-        <w:t xml:space="preserve"> de</w:t>
-      </w:r>
-      <w:r>
-        <w:rPr>
-          <w:rFonts w:eastAsia="Calibri" w:cs="Calibri"/>
-          <w:bCs/>
-          <w:i/>
-        </w:rPr>
-        <w:t xml:space="preserve">scribing a feature selection method </w:t>
-      </w:r>
-      <w:r>
-        <w:rPr>
-          <w:rFonts w:eastAsia="Calibri" w:cs="Calibri"/>
-          <w:bCs/>
-          <w:i/>
-        </w:rPr>
-        <w:t>is attached to this document (</w:t>
-      </w:r>
-      <w:r>
-        <w:rPr>
-          <w:rFonts w:eastAsia="Calibri" w:cs="Calibri"/>
-          <w:bCs/>
-          <w:i/>
-        </w:rPr>
-        <w:t>see “</w:t>
-      </w:r>
-      <w:r>
-        <w:rPr>
-          <w:rFonts w:eastAsia="Calibri" w:cs="Calibri"/>
-          <w:bCs/>
-          <w:i/>
-        </w:rPr>
-        <w:t>Feature Clustering and Ranking - GEF.docx</w:t>
-      </w:r>
-      <w:r>
-        <w:rPr>
-          <w:rFonts w:eastAsia="Calibri" w:cs="Calibri"/>
-          <w:bCs/>
-          <w:i/>
-        </w:rPr>
-        <w:t>”</w:t>
-      </w:r>
-      <w:r>
-        <w:rPr>
-          <w:rFonts w:eastAsia="Calibri" w:cs="Calibri"/>
-          <w:bCs/>
-          <w:i/>
-        </w:rPr>
-        <w:t>).</w:t>
-      </w:r>
-      <w:r>
-        <w:rPr>
-          <w:rFonts w:eastAsia="Calibri" w:cs="Calibri"/>
-          <w:bCs/>
-          <w:i/>
-        </w:rPr>
-        <w:t xml:space="preserve">  Some of the reviewed feature selection methods detailed in the introduction will be of use for the development of the carbon stock mapping technique.</w:t>
-      </w:r>
-    </w:p>
-    <w:p>
-      <w:pPr>
-        <w:tabs>
-          <w:tab w:val="left" w:pos="1440"/>
-        </w:tabs>
-        <w:spacing w:before="55"/>
-        <w:rPr>
-          <w:rFonts w:eastAsia="Calibri" w:cs="Calibri"/>
-          <w:bCs/>
-          <w:i/>
-        </w:rPr>
-      </w:pPr>
-      <w:bookmarkStart w:id="3" w:name="_GoBack"/>
-      <w:bookmarkEnd w:id="3"/>
     </w:p>
     <w:sectPr>
       <w:pgSz w:w="11905" w:h="16840"/>
@@ -5334,7 +5411,7 @@
           <w:rPr>
             <w:noProof/>
           </w:rPr>
-          <w:t>5</w:t>
+          <w:t>6</w:t>
         </w:r>
         <w:r>
           <w:rPr>
@@ -6450,6 +6527,92 @@
     </w:lvl>
   </w:abstractNum>
   <w:abstractNum w:abstractNumId="10" w15:restartNumberingAfterBreak="0">
+    <w:nsid w:val="60542E7F"/>
+    <w:multiLevelType w:val="hybridMultilevel"/>
+    <w:tmpl w:val="B4803DA2"/>
+    <w:lvl w:ilvl="0" w:tplc="0809000F">
+      <w:start w:val="1"/>
+      <w:numFmt w:val="decimal"/>
+      <w:lvlText w:val="%1."/>
+      <w:lvlJc w:val="left"/>
+      <w:pPr>
+        <w:ind w:left="720" w:hanging="360"/>
+      </w:pPr>
+    </w:lvl>
+    <w:lvl w:ilvl="1" w:tplc="08090019" w:tentative="1">
+      <w:start w:val="1"/>
+      <w:numFmt w:val="lowerLetter"/>
+      <w:lvlText w:val="%2."/>
+      <w:lvlJc w:val="left"/>
+      <w:pPr>
+        <w:ind w:left="1440" w:hanging="360"/>
+      </w:pPr>
+    </w:lvl>
+    <w:lvl w:ilvl="2" w:tplc="0809001B" w:tentative="1">
+      <w:start w:val="1"/>
+      <w:numFmt w:val="lowerRoman"/>
+      <w:lvlText w:val="%3."/>
+      <w:lvlJc w:val="right"/>
+      <w:pPr>
+        <w:ind w:left="2160" w:hanging="180"/>
+      </w:pPr>
+    </w:lvl>
+    <w:lvl w:ilvl="3" w:tplc="0809000F" w:tentative="1">
+      <w:start w:val="1"/>
+      <w:numFmt w:val="decimal"/>
+      <w:lvlText w:val="%4."/>
+      <w:lvlJc w:val="left"/>
+      <w:pPr>
+        <w:ind w:left="2880" w:hanging="360"/>
+      </w:pPr>
+    </w:lvl>
+    <w:lvl w:ilvl="4" w:tplc="08090019" w:tentative="1">
+      <w:start w:val="1"/>
+      <w:numFmt w:val="lowerLetter"/>
+      <w:lvlText w:val="%5."/>
+      <w:lvlJc w:val="left"/>
+      <w:pPr>
+        <w:ind w:left="3600" w:hanging="360"/>
+      </w:pPr>
+    </w:lvl>
+    <w:lvl w:ilvl="5" w:tplc="0809001B" w:tentative="1">
+      <w:start w:val="1"/>
+      <w:numFmt w:val="lowerRoman"/>
+      <w:lvlText w:val="%6."/>
+      <w:lvlJc w:val="right"/>
+      <w:pPr>
+        <w:ind w:left="4320" w:hanging="180"/>
+      </w:pPr>
+    </w:lvl>
+    <w:lvl w:ilvl="6" w:tplc="0809000F" w:tentative="1">
+      <w:start w:val="1"/>
+      <w:numFmt w:val="decimal"/>
+      <w:lvlText w:val="%7."/>
+      <w:lvlJc w:val="left"/>
+      <w:pPr>
+        <w:ind w:left="5040" w:hanging="360"/>
+      </w:pPr>
+    </w:lvl>
+    <w:lvl w:ilvl="7" w:tplc="08090019" w:tentative="1">
+      <w:start w:val="1"/>
+      <w:numFmt w:val="lowerLetter"/>
+      <w:lvlText w:val="%8."/>
+      <w:lvlJc w:val="left"/>
+      <w:pPr>
+        <w:ind w:left="5760" w:hanging="360"/>
+      </w:pPr>
+    </w:lvl>
+    <w:lvl w:ilvl="8" w:tplc="0809001B" w:tentative="1">
+      <w:start w:val="1"/>
+      <w:numFmt w:val="lowerRoman"/>
+      <w:lvlText w:val="%9."/>
+      <w:lvlJc w:val="right"/>
+      <w:pPr>
+        <w:ind w:left="6480" w:hanging="180"/>
+      </w:pPr>
+    </w:lvl>
+  </w:abstractNum>
+  <w:abstractNum w:abstractNumId="11" w15:restartNumberingAfterBreak="0">
     <w:nsid w:val="64CE7428"/>
     <w:multiLevelType w:val="hybridMultilevel"/>
     <w:tmpl w:val="2B5848CC"/>
@@ -6538,7 +6701,7 @@
       </w:pPr>
     </w:lvl>
   </w:abstractNum>
-  <w:abstractNum w:abstractNumId="11" w15:restartNumberingAfterBreak="0">
+  <w:abstractNum w:abstractNumId="12" w15:restartNumberingAfterBreak="0">
     <w:nsid w:val="65E83D1C"/>
     <w:multiLevelType w:val="hybridMultilevel"/>
     <w:tmpl w:val="C8026BB2"/>
@@ -6627,7 +6790,7 @@
       </w:pPr>
     </w:lvl>
   </w:abstractNum>
-  <w:abstractNum w:abstractNumId="12" w15:restartNumberingAfterBreak="0">
+  <w:abstractNum w:abstractNumId="13" w15:restartNumberingAfterBreak="0">
     <w:nsid w:val="671B5099"/>
     <w:multiLevelType w:val="hybridMultilevel"/>
     <w:tmpl w:val="2780A2CE"/>
@@ -6721,7 +6884,7 @@
       </w:rPr>
     </w:lvl>
   </w:abstractNum>
-  <w:abstractNum w:abstractNumId="13" w15:restartNumberingAfterBreak="0">
+  <w:abstractNum w:abstractNumId="14" w15:restartNumberingAfterBreak="0">
     <w:nsid w:val="68CA628D"/>
     <w:multiLevelType w:val="hybridMultilevel"/>
     <w:tmpl w:val="D220BA16"/>
@@ -6810,7 +6973,7 @@
       </w:pPr>
     </w:lvl>
   </w:abstractNum>
-  <w:abstractNum w:abstractNumId="14" w15:restartNumberingAfterBreak="0">
+  <w:abstractNum w:abstractNumId="15" w15:restartNumberingAfterBreak="0">
     <w:nsid w:val="6A977551"/>
     <w:multiLevelType w:val="hybridMultilevel"/>
     <w:tmpl w:val="686ED800"/>
@@ -6900,7 +7063,7 @@
       </w:pPr>
     </w:lvl>
   </w:abstractNum>
-  <w:abstractNum w:abstractNumId="15" w15:restartNumberingAfterBreak="0">
+  <w:abstractNum w:abstractNumId="16" w15:restartNumberingAfterBreak="0">
     <w:nsid w:val="6E8A6590"/>
     <w:multiLevelType w:val="hybridMultilevel"/>
     <w:tmpl w:val="508EC2AE"/>
@@ -6990,7 +7153,7 @@
       </w:pPr>
     </w:lvl>
   </w:abstractNum>
-  <w:abstractNum w:abstractNumId="16" w15:restartNumberingAfterBreak="0">
+  <w:abstractNum w:abstractNumId="17" w15:restartNumberingAfterBreak="0">
     <w:nsid w:val="715D3B6E"/>
     <w:multiLevelType w:val="hybridMultilevel"/>
     <w:tmpl w:val="52945650"/>
@@ -7079,7 +7242,96 @@
       </w:pPr>
     </w:lvl>
   </w:abstractNum>
-  <w:abstractNum w:abstractNumId="17" w15:restartNumberingAfterBreak="0">
+  <w:abstractNum w:abstractNumId="18" w15:restartNumberingAfterBreak="0">
+    <w:nsid w:val="75F16894"/>
+    <w:multiLevelType w:val="hybridMultilevel"/>
+    <w:tmpl w:val="676CFE38"/>
+    <w:lvl w:ilvl="0" w:tplc="1F404D5A">
+      <w:start w:val="1"/>
+      <w:numFmt w:val="decimal"/>
+      <w:lvlText w:val="%1."/>
+      <w:lvlJc w:val="left"/>
+      <w:pPr>
+        <w:ind w:left="720" w:hanging="360"/>
+      </w:pPr>
+      <w:rPr>
+        <w:rFonts w:hint="default"/>
+      </w:rPr>
+    </w:lvl>
+    <w:lvl w:ilvl="1" w:tplc="08090019" w:tentative="1">
+      <w:start w:val="1"/>
+      <w:numFmt w:val="lowerLetter"/>
+      <w:lvlText w:val="%2."/>
+      <w:lvlJc w:val="left"/>
+      <w:pPr>
+        <w:ind w:left="1440" w:hanging="360"/>
+      </w:pPr>
+    </w:lvl>
+    <w:lvl w:ilvl="2" w:tplc="0809001B" w:tentative="1">
+      <w:start w:val="1"/>
+      <w:numFmt w:val="lowerRoman"/>
+      <w:lvlText w:val="%3."/>
+      <w:lvlJc w:val="right"/>
+      <w:pPr>
+        <w:ind w:left="2160" w:hanging="180"/>
+      </w:pPr>
+    </w:lvl>
+    <w:lvl w:ilvl="3" w:tplc="0809000F" w:tentative="1">
+      <w:start w:val="1"/>
+      <w:numFmt w:val="decimal"/>
+      <w:lvlText w:val="%4."/>
+      <w:lvlJc w:val="left"/>
+      <w:pPr>
+        <w:ind w:left="2880" w:hanging="360"/>
+      </w:pPr>
+    </w:lvl>
+    <w:lvl w:ilvl="4" w:tplc="08090019" w:tentative="1">
+      <w:start w:val="1"/>
+      <w:numFmt w:val="lowerLetter"/>
+      <w:lvlText w:val="%5."/>
+      <w:lvlJc w:val="left"/>
+      <w:pPr>
+        <w:ind w:left="3600" w:hanging="360"/>
+      </w:pPr>
+    </w:lvl>
+    <w:lvl w:ilvl="5" w:tplc="0809001B" w:tentative="1">
+      <w:start w:val="1"/>
+      <w:numFmt w:val="lowerRoman"/>
+      <w:lvlText w:val="%6."/>
+      <w:lvlJc w:val="right"/>
+      <w:pPr>
+        <w:ind w:left="4320" w:hanging="180"/>
+      </w:pPr>
+    </w:lvl>
+    <w:lvl w:ilvl="6" w:tplc="0809000F" w:tentative="1">
+      <w:start w:val="1"/>
+      <w:numFmt w:val="decimal"/>
+      <w:lvlText w:val="%7."/>
+      <w:lvlJc w:val="left"/>
+      <w:pPr>
+        <w:ind w:left="5040" w:hanging="360"/>
+      </w:pPr>
+    </w:lvl>
+    <w:lvl w:ilvl="7" w:tplc="08090019" w:tentative="1">
+      <w:start w:val="1"/>
+      <w:numFmt w:val="lowerLetter"/>
+      <w:lvlText w:val="%8."/>
+      <w:lvlJc w:val="left"/>
+      <w:pPr>
+        <w:ind w:left="5760" w:hanging="360"/>
+      </w:pPr>
+    </w:lvl>
+    <w:lvl w:ilvl="8" w:tplc="0809001B" w:tentative="1">
+      <w:start w:val="1"/>
+      <w:numFmt w:val="lowerRoman"/>
+      <w:lvlText w:val="%9."/>
+      <w:lvlJc w:val="right"/>
+      <w:pPr>
+        <w:ind w:left="6480" w:hanging="180"/>
+      </w:pPr>
+    </w:lvl>
+  </w:abstractNum>
+  <w:abstractNum w:abstractNumId="19" w15:restartNumberingAfterBreak="0">
     <w:nsid w:val="78273783"/>
     <w:multiLevelType w:val="hybridMultilevel"/>
     <w:tmpl w:val="2646CE96"/>
@@ -7169,7 +7421,7 @@
     </w:lvl>
   </w:abstractNum>
   <w:num w:numId="1">
-    <w:abstractNumId w:val="12"/>
+    <w:abstractNumId w:val="13"/>
   </w:num>
   <w:num w:numId="2">
     <w:abstractNumId w:val="5"/>
@@ -7184,34 +7436,34 @@
     <w:abstractNumId w:val="9"/>
   </w:num>
   <w:num w:numId="6">
-    <w:abstractNumId w:val="16"/>
+    <w:abstractNumId w:val="17"/>
   </w:num>
   <w:num w:numId="7">
     <w:abstractNumId w:val="8"/>
   </w:num>
   <w:num w:numId="8">
-    <w:abstractNumId w:val="11"/>
+    <w:abstractNumId w:val="12"/>
   </w:num>
   <w:num w:numId="9">
-    <w:abstractNumId w:val="15"/>
+    <w:abstractNumId w:val="16"/>
   </w:num>
   <w:num w:numId="10">
     <w:abstractNumId w:val="3"/>
   </w:num>
   <w:num w:numId="11">
-    <w:abstractNumId w:val="13"/>
+    <w:abstractNumId w:val="14"/>
   </w:num>
   <w:num w:numId="12">
-    <w:abstractNumId w:val="14"/>
+    <w:abstractNumId w:val="15"/>
   </w:num>
   <w:num w:numId="13">
     <w:abstractNumId w:val="0"/>
   </w:num>
   <w:num w:numId="14">
-    <w:abstractNumId w:val="10"/>
+    <w:abstractNumId w:val="11"/>
   </w:num>
   <w:num w:numId="15">
-    <w:abstractNumId w:val="17"/>
+    <w:abstractNumId w:val="19"/>
   </w:num>
   <w:num w:numId="16">
     <w:abstractNumId w:val="6"/>
@@ -7221,6 +7473,12 @@
   </w:num>
   <w:num w:numId="18">
     <w:abstractNumId w:val="1"/>
+  </w:num>
+  <w:num w:numId="19">
+    <w:abstractNumId w:val="10"/>
+  </w:num>
+  <w:num w:numId="20">
+    <w:abstractNumId w:val="18"/>
   </w:num>
 </w:numbering>
 </file>
@@ -8160,7 +8418,7 @@
 </file>
 
 <file path=customXml/itemProps1.xml><?xml version="1.0" encoding="utf-8"?>
-<ds:datastoreItem xmlns:ds="http://schemas.openxmlformats.org/officeDocument/2006/customXml" ds:itemID="{C962CD35-7528-46C0-83ED-0829A06D9AEE}">
+<ds:datastoreItem xmlns:ds="http://schemas.openxmlformats.org/officeDocument/2006/customXml" ds:itemID="{7BDCF6A7-3742-45D5-8B3C-F847A171DACC}">
   <ds:schemaRefs>
     <ds:schemaRef ds:uri="http://schemas.openxmlformats.org/officeDocument/2006/bibliography"/>
   </ds:schemaRefs>

</xml_diff>